<commit_message>
Ultimos cambios de documentacion
</commit_message>
<xml_diff>
--- a/reports/Student #2/D02/AnalysisReportD02-Student2.docx
+++ b/reports/Student #2/D02/AnalysisReportD02-Student2.docx
@@ -1009,7 +1009,7 @@
       <w:hyperlink r:id="rId7" w:history="1">
         <w:r>
           <w:rPr>
-            <w:rStyle w:val="Hipervnculo"/>
+            <w:rStyle w:val="Hyperlink"/>
           </w:rPr>
           <w:t>https://github.com/Manuelgithuv/Acme-ANS-D02</w:t>
         </w:r>
@@ -1054,7 +1054,7 @@
       <w:sdtContent>
         <w:p>
           <w:pPr>
-            <w:pStyle w:val="TtuloTDC"/>
+            <w:pStyle w:val="TOCHeading"/>
           </w:pPr>
           <w:r>
             <w:t>Contenido</w:t>
@@ -1062,7 +1062,7 @@
         </w:p>
         <w:p>
           <w:pPr>
-            <w:pStyle w:val="TDC1"/>
+            <w:pStyle w:val="TOC1"/>
             <w:tabs>
               <w:tab w:val="right" w:leader="dot" w:pos="8494"/>
             </w:tabs>
@@ -1081,10 +1081,10 @@
           <w:r>
             <w:fldChar w:fldCharType="separate"/>
           </w:r>
-          <w:hyperlink w:anchor="_Toc192372105" w:history="1">
-            <w:r>
-              <w:rPr>
-                <w:rStyle w:val="Hipervnculo"/>
+          <w:hyperlink w:anchor="_Toc192672327" w:history="1">
+            <w:r>
+              <w:rPr>
+                <w:rStyle w:val="Hyperlink"/>
                 <w:noProof/>
               </w:rPr>
               <w:t>Resumen ejecutivo</w:t>
@@ -1108,7 +1108,7 @@
                 <w:noProof/>
                 <w:webHidden/>
               </w:rPr>
-              <w:instrText xml:space="preserve"> PAGEREF _Toc192372105 \h </w:instrText>
+              <w:instrText xml:space="preserve"> PAGEREF _Toc192672327 \h </w:instrText>
             </w:r>
             <w:r>
               <w:rPr>
@@ -1141,7 +1141,7 @@
         </w:p>
         <w:p>
           <w:pPr>
-            <w:pStyle w:val="TDC1"/>
+            <w:pStyle w:val="TOC1"/>
             <w:tabs>
               <w:tab w:val="right" w:leader="dot" w:pos="8494"/>
             </w:tabs>
@@ -1151,10 +1151,10 @@
               <w:lang w:eastAsia="es-ES"/>
             </w:rPr>
           </w:pPr>
-          <w:hyperlink w:anchor="_Toc192372106" w:history="1">
-            <w:r>
-              <w:rPr>
-                <w:rStyle w:val="Hipervnculo"/>
+          <w:hyperlink w:anchor="_Toc192672328" w:history="1">
+            <w:r>
+              <w:rPr>
+                <w:rStyle w:val="Hyperlink"/>
                 <w:noProof/>
               </w:rPr>
               <w:t>Introducción</w:t>
@@ -1178,7 +1178,7 @@
                 <w:noProof/>
                 <w:webHidden/>
               </w:rPr>
-              <w:instrText xml:space="preserve"> PAGEREF _Toc192372106 \h </w:instrText>
+              <w:instrText xml:space="preserve"> PAGEREF _Toc192672328 \h </w:instrText>
             </w:r>
             <w:r>
               <w:rPr>
@@ -1211,7 +1211,7 @@
         </w:p>
         <w:p>
           <w:pPr>
-            <w:pStyle w:val="TDC1"/>
+            <w:pStyle w:val="TOC1"/>
             <w:tabs>
               <w:tab w:val="right" w:leader="dot" w:pos="8494"/>
             </w:tabs>
@@ -1221,13 +1221,13 @@
               <w:lang w:eastAsia="es-ES"/>
             </w:rPr>
           </w:pPr>
-          <w:hyperlink w:anchor="_Toc192372107" w:history="1">
-            <w:r>
-              <w:rPr>
-                <w:rStyle w:val="Hipervnculo"/>
+          <w:hyperlink w:anchor="_Toc192672329" w:history="1">
+            <w:r>
+              <w:rPr>
+                <w:rStyle w:val="Hyperlink"/>
                 <w:noProof/>
               </w:rPr>
-              <w:t>Registro de Análisis para el Requisito 3 de Información (5 en general)</w:t>
+              <w:t>Registro de Análisis para el Requisito 3</w:t>
             </w:r>
             <w:r>
               <w:rPr>
@@ -1248,7 +1248,7 @@
                 <w:noProof/>
                 <w:webHidden/>
               </w:rPr>
-              <w:instrText xml:space="preserve"> PAGEREF _Toc192372107 \h </w:instrText>
+              <w:instrText xml:space="preserve"> PAGEREF _Toc192672329 \h </w:instrText>
             </w:r>
             <w:r>
               <w:rPr>
@@ -1281,7 +1281,7 @@
         </w:p>
         <w:p>
           <w:pPr>
-            <w:pStyle w:val="TDC1"/>
+            <w:pStyle w:val="TOC1"/>
             <w:tabs>
               <w:tab w:val="right" w:leader="dot" w:pos="8494"/>
             </w:tabs>
@@ -1291,13 +1291,13 @@
               <w:lang w:eastAsia="es-ES"/>
             </w:rPr>
           </w:pPr>
-          <w:hyperlink w:anchor="_Toc192372108" w:history="1">
-            <w:r>
-              <w:rPr>
-                <w:rStyle w:val="Hipervnculo"/>
+          <w:hyperlink w:anchor="_Toc192672330" w:history="1">
+            <w:r>
+              <w:rPr>
+                <w:rStyle w:val="Hyperlink"/>
                 <w:noProof/>
               </w:rPr>
-              <w:t>Registro de Análisis para el Requisito 1 de Información (3 en general)</w:t>
+              <w:t>Registro de Análisis para el Requisito 4</w:t>
             </w:r>
             <w:r>
               <w:rPr>
@@ -1318,7 +1318,7 @@
                 <w:noProof/>
                 <w:webHidden/>
               </w:rPr>
-              <w:instrText xml:space="preserve"> PAGEREF _Toc192372108 \h </w:instrText>
+              <w:instrText xml:space="preserve"> PAGEREF _Toc192672330 \h </w:instrText>
             </w:r>
             <w:r>
               <w:rPr>
@@ -1338,7 +1338,7 @@
                 <w:noProof/>
                 <w:webHidden/>
               </w:rPr>
-              <w:t>6</w:t>
+              <w:t>7</w:t>
             </w:r>
             <w:r>
               <w:rPr>
@@ -1351,7 +1351,7 @@
         </w:p>
         <w:p>
           <w:pPr>
-            <w:pStyle w:val="TDC1"/>
+            <w:pStyle w:val="TOC1"/>
             <w:tabs>
               <w:tab w:val="right" w:leader="dot" w:pos="8494"/>
             </w:tabs>
@@ -1361,10 +1361,10 @@
               <w:lang w:eastAsia="es-ES"/>
             </w:rPr>
           </w:pPr>
-          <w:hyperlink w:anchor="_Toc192372109" w:history="1">
-            <w:r>
-              <w:rPr>
-                <w:rStyle w:val="Hipervnculo"/>
+          <w:hyperlink w:anchor="_Toc192672331" w:history="1">
+            <w:r>
+              <w:rPr>
+                <w:rStyle w:val="Hyperlink"/>
                 <w:noProof/>
               </w:rPr>
               <w:t>Conclusiones</w:t>
@@ -1388,7 +1388,7 @@
                 <w:noProof/>
                 <w:webHidden/>
               </w:rPr>
-              <w:instrText xml:space="preserve"> PAGEREF _Toc192372109 \h </w:instrText>
+              <w:instrText xml:space="preserve"> PAGEREF _Toc192672331 \h </w:instrText>
             </w:r>
             <w:r>
               <w:rPr>
@@ -1408,7 +1408,7 @@
                 <w:noProof/>
                 <w:webHidden/>
               </w:rPr>
-              <w:t>7</w:t>
+              <w:t>9</w:t>
             </w:r>
             <w:r>
               <w:rPr>
@@ -1421,7 +1421,7 @@
         </w:p>
         <w:p>
           <w:pPr>
-            <w:pStyle w:val="TDC1"/>
+            <w:pStyle w:val="TOC1"/>
             <w:tabs>
               <w:tab w:val="right" w:leader="dot" w:pos="8494"/>
             </w:tabs>
@@ -1431,10 +1431,10 @@
               <w:lang w:eastAsia="es-ES"/>
             </w:rPr>
           </w:pPr>
-          <w:hyperlink w:anchor="_Toc192372110" w:history="1">
-            <w:r>
-              <w:rPr>
-                <w:rStyle w:val="Hipervnculo"/>
+          <w:hyperlink w:anchor="_Toc192672332" w:history="1">
+            <w:r>
+              <w:rPr>
+                <w:rStyle w:val="Hyperlink"/>
                 <w:noProof/>
               </w:rPr>
               <w:t>Bibliografía</w:t>
@@ -1458,7 +1458,7 @@
                 <w:noProof/>
                 <w:webHidden/>
               </w:rPr>
-              <w:instrText xml:space="preserve"> PAGEREF _Toc192372110 \h </w:instrText>
+              <w:instrText xml:space="preserve"> PAGEREF _Toc192672332 \h </w:instrText>
             </w:r>
             <w:r>
               <w:rPr>
@@ -1478,7 +1478,7 @@
                 <w:noProof/>
                 <w:webHidden/>
               </w:rPr>
-              <w:t>8</w:t>
+              <w:t>10</w:t>
             </w:r>
             <w:r>
               <w:rPr>
@@ -1510,10 +1510,10 @@
     </w:p>
     <w:p>
       <w:pPr>
-        <w:pStyle w:val="Ttulo1"/>
+        <w:pStyle w:val="Heading1"/>
       </w:pPr>
       <w:bookmarkStart w:id="1" w:name="_Toc190893152"/>
-      <w:bookmarkStart w:id="2" w:name="_Toc192372105"/>
+      <w:bookmarkStart w:id="2" w:name="_Toc192672327"/>
       <w:r>
         <w:lastRenderedPageBreak/>
         <w:t>Resumen ejecutivo</w:t>
@@ -1523,7 +1523,19 @@
     </w:p>
     <w:p>
       <w:r>
-        <w:t xml:space="preserve">Este documento consiste en el informe necesario para cumplir con el requisito individual del estudiante 1 del análisis de los criterios individuales del estudiante 1 que fueran ambiguos o cuyas redacciones no dejaban claro algún aspecto del cumplimiento de estos en la </w:t>
+        <w:t xml:space="preserve">Este documento consiste en el informe necesario para cumplir con el requisito individual del estudiante </w:t>
+      </w:r>
+      <w:r>
+        <w:t>2</w:t>
+      </w:r>
+      <w:r>
+        <w:t xml:space="preserve"> del análisis de los criterios individuales del estudiante </w:t>
+      </w:r>
+      <w:r>
+        <w:t>2</w:t>
+      </w:r>
+      <w:r>
+        <w:t xml:space="preserve"> que fueran ambiguos o cuyas redacciones no dejaban claro algún aspecto del cumplimiento de estos en la </w:t>
       </w:r>
       <w:r>
         <w:t>segunda</w:t>
@@ -1564,11 +1576,11 @@
     <w:p/>
     <w:p>
       <w:pPr>
-        <w:pStyle w:val="Ttulo1"/>
+        <w:pStyle w:val="Heading1"/>
       </w:pPr>
       <w:bookmarkStart w:id="3" w:name="_Toc190813057"/>
       <w:bookmarkStart w:id="4" w:name="_Toc190893153"/>
-      <w:bookmarkStart w:id="5" w:name="_Toc192372106"/>
+      <w:bookmarkStart w:id="5" w:name="_Toc192672328"/>
       <w:r>
         <w:lastRenderedPageBreak/>
         <w:t>Introducción</w:t>
@@ -1579,7 +1591,13 @@
     </w:p>
     <w:p>
       <w:r>
-        <w:t xml:space="preserve">En este documento se redactarán aquellos requisitos individuales de él estudiante 1 en la </w:t>
+        <w:t xml:space="preserve">En este documento se redactarán aquellos requisitos individuales de él </w:t>
+      </w:r>
+      <w:r>
+        <w:t>estudiante 2</w:t>
+      </w:r>
+      <w:r>
+        <w:t xml:space="preserve"> en la </w:t>
       </w:r>
       <w:r>
         <w:t>segunda</w:t>
@@ -1608,13 +1626,16 @@
     <w:p/>
     <w:p/>
     <w:p/>
-    <w:p/>
-    <w:p>
-      <w:pPr>
-        <w:pStyle w:val="Ttulo1"/>
-      </w:pPr>
-      <w:bookmarkStart w:id="6" w:name="_Toc190893154"/>
-      <w:bookmarkStart w:id="7" w:name="_Toc192372107"/>
+    <w:p>
+      <w:r>
+        <w:br w:type="page"/>
+      </w:r>
+    </w:p>
+    <w:p>
+      <w:pPr>
+        <w:pStyle w:val="Heading1"/>
+      </w:pPr>
+      <w:bookmarkStart w:id="6" w:name="_Toc192672329"/>
       <w:r>
         <w:lastRenderedPageBreak/>
         <w:t xml:space="preserve">Registro de Análisis para el Requisito </w:t>
@@ -1622,20 +1643,10 @@
       <w:r>
         <w:t>3</w:t>
       </w:r>
-      <w:r>
-        <w:t xml:space="preserve"> de </w:t>
-      </w:r>
       <w:bookmarkEnd w:id="6"/>
       <w:r>
-        <w:t>Información</w:t>
-      </w:r>
-      <w:r>
         <w:t xml:space="preserve"> </w:t>
       </w:r>
-      <w:r>
-        <w:t>(5 en general)</w:t>
-      </w:r>
-      <w:bookmarkEnd w:id="7"/>
     </w:p>
     <w:p>
       <w:pPr>
@@ -1658,15 +1669,18 @@
         <w:tabs>
           <w:tab w:val="clear" w:pos="360"/>
         </w:tabs>
-        <w:rPr>
-          <w:b/>
-          <w:bCs/>
-        </w:rPr>
-      </w:pPr>
-      <w:r>
-        <w:rPr>
-          <w:b/>
-          <w:bCs/>
+        <w:spacing w:before="120" w:after="120"/>
+        <w:ind w:left="567" w:hanging="567"/>
+        <w:rPr>
+          <w:lang w:val="en-US"/>
+        </w:rPr>
+      </w:pPr>
+      <w:proofErr w:type="gramStart"/>
+      <w:r>
+        <w:rPr>
+          <w:b/>
+          <w:bCs/>
+          <w:lang w:val="en-US"/>
         </w:rPr>
         <w:t>"</w:t>
       </w:r>
@@ -1678,204 +1692,183 @@
       </w:r>
       <w:r>
         <w:rPr>
-          <w:lang w:val="en-GB"/>
-        </w:rPr>
-        <w:t xml:space="preserve">A flight aggregates several </w:t>
-      </w:r>
-      <w:r>
-        <w:rPr>
-          <w:b/>
-          <w:bCs/>
-          <w:lang w:val="en-GB"/>
-        </w:rPr>
-        <w:t>legs</w:t>
-      </w:r>
-      <w:r>
-        <w:rPr>
-          <w:lang w:val="en-GB"/>
-        </w:rPr>
-        <w:t xml:space="preserve">.  A leg represents an individual segment of a flight, typically corresponding to layovers or connections.  The system must store the following data for each leg: a </w:t>
-      </w:r>
-      <w:r>
-        <w:rPr>
-          <w:lang w:val="en-GB"/>
-        </w:rPr>
-        <w:t>unique flight</w:t>
-      </w:r>
-      <w:r>
-        <w:rPr>
-          <w:b/>
-          <w:bCs/>
-          <w:lang w:val="en-GB"/>
-        </w:rPr>
-        <w:t xml:space="preserve"> number</w:t>
-      </w:r>
-      <w:r>
-        <w:rPr>
-          <w:lang w:val="en-GB"/>
-        </w:rPr>
-        <w:t xml:space="preserve"> (composed of the airline's IATA code followed by four digits, unique), a </w:t>
-      </w:r>
-      <w:r>
-        <w:rPr>
-          <w:b/>
-          <w:bCs/>
-          <w:lang w:val="en-GB"/>
-        </w:rPr>
-        <w:t xml:space="preserve">scheduled departure </w:t>
-      </w:r>
-      <w:r>
-        <w:rPr>
-          <w:lang w:val="en-GB"/>
-        </w:rPr>
-        <w:t>and a</w:t>
-      </w:r>
-      <w:r>
-        <w:rPr>
-          <w:b/>
-          <w:bCs/>
-          <w:lang w:val="en-GB"/>
-        </w:rPr>
-        <w:t xml:space="preserve"> scheduled arrival</w:t>
-      </w:r>
-      <w:r>
-        <w:rPr>
-          <w:lang w:val="en-GB"/>
-        </w:rPr>
-        <w:t xml:space="preserve">, a </w:t>
-      </w:r>
-      <w:r>
-        <w:rPr>
-          <w:b/>
-          <w:bCs/>
-          <w:lang w:val="en-GB"/>
-        </w:rPr>
-        <w:t xml:space="preserve">duration </w:t>
-      </w:r>
-      <w:r>
-        <w:rPr>
-          <w:lang w:val="en-GB"/>
-        </w:rPr>
-        <w:t xml:space="preserve">in hours, a </w:t>
-      </w:r>
-      <w:r>
-        <w:rPr>
-          <w:b/>
-          <w:bCs/>
-          <w:lang w:val="en-GB"/>
-        </w:rPr>
-        <w:t>status</w:t>
-      </w:r>
-      <w:r>
-        <w:rPr>
-          <w:lang w:val="en-GB"/>
-        </w:rPr>
-        <w:t xml:space="preserve"> ("ON TIME", "DELAYED", "CANCELLED", "LANDED").  Additionally, each leg must track the </w:t>
-      </w:r>
-      <w:r>
-        <w:rPr>
-          <w:b/>
-          <w:bCs/>
-          <w:lang w:val="en-GB"/>
-        </w:rPr>
-        <w:t>departure</w:t>
-      </w:r>
-      <w:r>
-        <w:rPr>
-          <w:lang w:val="en-GB"/>
-        </w:rPr>
-        <w:t xml:space="preserve"> and </w:t>
-      </w:r>
-      <w:r>
-        <w:rPr>
-          <w:b/>
-          <w:bCs/>
-          <w:lang w:val="en-GB"/>
-        </w:rPr>
-        <w:t>arrival</w:t>
-      </w:r>
-      <w:r>
-        <w:rPr>
-          <w:lang w:val="en-GB"/>
-        </w:rPr>
-        <w:t xml:space="preserve"> </w:t>
-      </w:r>
-      <w:r>
-        <w:rPr>
-          <w:b/>
-          <w:bCs/>
-          <w:lang w:val="en-GB"/>
-        </w:rPr>
-        <w:t>airports,</w:t>
-      </w:r>
-      <w:r>
-        <w:rPr>
-          <w:lang w:val="en-GB"/>
-        </w:rPr>
-        <w:t xml:space="preserve"> as well as the </w:t>
-      </w:r>
-      <w:r>
-        <w:rPr>
-          <w:b/>
-          <w:bCs/>
-          <w:lang w:val="en-GB"/>
-        </w:rPr>
-        <w:t>aircraft</w:t>
-      </w:r>
-      <w:r>
-        <w:rPr>
-          <w:lang w:val="en-GB"/>
-        </w:rPr>
-        <w:t xml:space="preserve"> that will be deployed for the journey. </w:t>
-      </w:r>
-      <w:r>
-        <w:rPr>
-          <w:b/>
-          <w:bCs/>
-        </w:rPr>
-        <w:t>"</w:t>
-      </w:r>
-    </w:p>
-    <w:p>
-      <w:pPr>
-        <w:rPr>
-          <w:lang w:val="en-GB"/>
-        </w:rPr>
-      </w:pPr>
-    </w:p>
-    <w:p>
-      <w:pPr>
-        <w:rPr>
-          <w:b/>
-          <w:bCs/>
-        </w:rPr>
-      </w:pPr>
-      <w:r>
-        <w:rPr>
-          <w:b/>
-          <w:bCs/>
-        </w:rPr>
-        <w:t>Problemas Identificados:</w:t>
-      </w:r>
-    </w:p>
-    <w:p>
-      <w:pPr>
+          <w:b/>
+          <w:bCs/>
+          <w:lang w:val="en-US"/>
+        </w:rPr>
+        <w:t>Customers</w:t>
+      </w:r>
+      <w:proofErr w:type="gramEnd"/>
+      <w:r>
+        <w:rPr>
+          <w:lang w:val="en-US"/>
+        </w:rPr>
+        <w:t xml:space="preserve"> are the people who purchase flights.  The system must store the following data about them: an </w:t>
+      </w:r>
+      <w:r>
+        <w:rPr>
+          <w:b/>
+          <w:bCs/>
+          <w:lang w:val="en-US"/>
+        </w:rPr>
+        <w:t>identifier</w:t>
+      </w:r>
+      <w:r>
+        <w:rPr>
+          <w:lang w:val="en-US"/>
+        </w:rPr>
+        <w:t xml:space="preserve"> (unique, pattern "^[A-Z]{2-3}\d{6}$", where the first two or three letters correspond to their initials), a </w:t>
+      </w:r>
+      <w:r>
+        <w:rPr>
+          <w:b/>
+          <w:bCs/>
+          <w:lang w:val="en-US"/>
+        </w:rPr>
+        <w:t>phone number</w:t>
+      </w:r>
+      <w:r>
+        <w:rPr>
+          <w:lang w:val="en-US"/>
+        </w:rPr>
+        <w:t xml:space="preserve"> (pattern "^\+?\d{6,15}$"), a </w:t>
+      </w:r>
+      <w:r>
+        <w:rPr>
+          <w:b/>
+          <w:bCs/>
+          <w:lang w:val="en-US"/>
+        </w:rPr>
+        <w:t>physical address</w:t>
+      </w:r>
+      <w:r>
+        <w:rPr>
+          <w:lang w:val="en-US"/>
+        </w:rPr>
+        <w:t xml:space="preserve"> (up to 255 characters), plus a </w:t>
+      </w:r>
+      <w:r>
+        <w:rPr>
+          <w:b/>
+          <w:bCs/>
+          <w:lang w:val="en-US"/>
+        </w:rPr>
+        <w:t>city</w:t>
+      </w:r>
+      <w:r>
+        <w:rPr>
+          <w:lang w:val="en-US"/>
+        </w:rPr>
+        <w:t xml:space="preserve"> and a </w:t>
+      </w:r>
+      <w:r>
+        <w:rPr>
+          <w:b/>
+          <w:bCs/>
+          <w:lang w:val="en-US"/>
+        </w:rPr>
+        <w:t>country</w:t>
+      </w:r>
+      <w:r>
+        <w:rPr>
+          <w:lang w:val="en-US"/>
+        </w:rPr>
+        <w:t xml:space="preserve"> (both up to 50 characters).  Optionally, customers may have some </w:t>
+      </w:r>
+      <w:r>
+        <w:rPr>
+          <w:b/>
+          <w:bCs/>
+          <w:lang w:val="en-US"/>
+        </w:rPr>
+        <w:t xml:space="preserve">earned points </w:t>
+      </w:r>
+      <w:r>
+        <w:rPr>
+          <w:lang w:val="en-US"/>
+        </w:rPr>
+        <w:t xml:space="preserve">(up to 500k points). </w:t>
+      </w:r>
+    </w:p>
+    <w:p>
+      <w:pPr>
+        <w:pStyle w:val="Requirement-Header"/>
         <w:numPr>
           <w:ilvl w:val="0"/>
-          <w:numId w:val="1"/>
+          <w:numId w:val="0"/>
         </w:numPr>
-        <w:rPr>
-          <w:b/>
-          <w:bCs/>
-        </w:rPr>
-      </w:pPr>
-      <w:r>
-        <w:rPr>
-          <w:b/>
-          <w:bCs/>
-        </w:rPr>
-        <w:t>Relación con el resto de las entidades</w:t>
-      </w:r>
+        <w:ind w:left="567"/>
+        <w:rPr>
+          <w:lang w:val="en-GB"/>
+        </w:rPr>
+      </w:pPr>
+    </w:p>
+    <w:p>
+      <w:pPr>
+        <w:rPr>
+          <w:lang w:val="en-GB"/>
+        </w:rPr>
+      </w:pPr>
+    </w:p>
+    <w:p>
+      <w:pPr>
+        <w:rPr>
+          <w:b/>
+          <w:bCs/>
+        </w:rPr>
+      </w:pPr>
+      <w:r>
+        <w:rPr>
+          <w:b/>
+          <w:bCs/>
+        </w:rPr>
+        <w:t>Problemas Identificados:</w:t>
+      </w:r>
+    </w:p>
+    <w:p>
+      <w:pPr>
+        <w:pStyle w:val="ListParagraph"/>
+        <w:numPr>
+          <w:ilvl w:val="0"/>
+          <w:numId w:val="5"/>
+        </w:numPr>
+        <w:rPr>
+          <w:b/>
+          <w:bCs/>
+        </w:rPr>
+      </w:pPr>
+      <w:r>
+        <w:rPr>
+          <w:b/>
+          <w:bCs/>
+        </w:rPr>
+        <w:t xml:space="preserve">Tipo de dato del </w:t>
+      </w:r>
+      <w:proofErr w:type="spellStart"/>
+      <w:r>
+        <w:rPr>
+          <w:b/>
+          <w:bCs/>
+        </w:rPr>
+        <w:t>earned</w:t>
+      </w:r>
+      <w:proofErr w:type="spellEnd"/>
+      <w:r>
+        <w:rPr>
+          <w:b/>
+          <w:bCs/>
+        </w:rPr>
+        <w:t xml:space="preserve"> </w:t>
+      </w:r>
+      <w:proofErr w:type="spellStart"/>
+      <w:r>
+        <w:rPr>
+          <w:b/>
+          <w:bCs/>
+        </w:rPr>
+        <w:t>points</w:t>
+      </w:r>
+      <w:proofErr w:type="spellEnd"/>
       <w:r>
         <w:rPr>
           <w:b/>
@@ -1892,108 +1885,55 @@
         </w:numPr>
       </w:pPr>
       <w:r>
-        <w:t xml:space="preserve">No se especifica si deben hacerse relaciones </w:t>
+        <w:t xml:space="preserve">No se especifica el tipo de los puntos por lo que cabe la duda de saber si el </w:t>
       </w:r>
       <w:proofErr w:type="spellStart"/>
       <w:r>
-        <w:t>Many</w:t>
+        <w:t>points</w:t>
       </w:r>
       <w:proofErr w:type="spellEnd"/>
       <w:r>
-        <w:t xml:space="preserve"> </w:t>
+        <w:t xml:space="preserve"> podría ser Integer o tipo </w:t>
       </w:r>
       <w:proofErr w:type="spellStart"/>
       <w:r>
-        <w:t>To</w:t>
+        <w:t>money</w:t>
       </w:r>
       <w:proofErr w:type="spellEnd"/>
       <w:r>
-        <w:t xml:space="preserve"> </w:t>
+        <w:t xml:space="preserve"> dependiendo de su uso a futuro puede convenir uno u otro</w:t>
+      </w:r>
+    </w:p>
+    <w:p>
+      <w:pPr>
+        <w:rPr>
+          <w:b/>
+          <w:bCs/>
+        </w:rPr>
+      </w:pPr>
+      <w:r>
+        <w:rPr>
+          <w:b/>
+          <w:bCs/>
+        </w:rPr>
+        <w:t>Conclusiones del Análisis:</w:t>
+      </w:r>
+    </w:p>
+    <w:p>
+      <w:pPr>
+        <w:ind w:left="360"/>
+        <w:jc w:val="both"/>
+      </w:pPr>
+      <w:r>
+        <w:t xml:space="preserve">Se concluyó que se debe usar el tipo Integer con el rango definido debido a que se considera un requisito inestable por lo que por ahora convenia </w:t>
       </w:r>
       <w:proofErr w:type="spellStart"/>
       <w:r>
-        <w:t>One</w:t>
+        <w:t>mas</w:t>
       </w:r>
       <w:proofErr w:type="spellEnd"/>
       <w:r>
-        <w:t xml:space="preserve"> o guardar el atributo de la relación como un </w:t>
-      </w:r>
-      <w:proofErr w:type="spellStart"/>
-      <w:r>
-        <w:t>String</w:t>
-      </w:r>
-      <w:proofErr w:type="spellEnd"/>
-      <w:r>
-        <w:t xml:space="preserve"> con el nombre de dicha entidad.</w:t>
-      </w:r>
-    </w:p>
-    <w:p>
-      <w:pPr>
-        <w:rPr>
-          <w:b/>
-          <w:bCs/>
-        </w:rPr>
-      </w:pPr>
-      <w:r>
-        <w:rPr>
-          <w:b/>
-          <w:bCs/>
-        </w:rPr>
-        <w:t>Conclusiones del Análisis:</w:t>
-      </w:r>
-    </w:p>
-    <w:p>
-      <w:pPr>
-        <w:numPr>
-          <w:ilvl w:val="0"/>
-          <w:numId w:val="2"/>
-        </w:numPr>
-      </w:pPr>
-      <w:r>
-        <w:t xml:space="preserve">Pese a que en una revisión de laboratorio el </w:t>
-      </w:r>
-      <w:proofErr w:type="spellStart"/>
-      <w:r>
-        <w:t>Product</w:t>
-      </w:r>
-      <w:proofErr w:type="spellEnd"/>
-      <w:r>
-        <w:t xml:space="preserve"> </w:t>
-      </w:r>
-      <w:proofErr w:type="spellStart"/>
-      <w:r>
-        <w:t>Owner</w:t>
-      </w:r>
-      <w:proofErr w:type="spellEnd"/>
-      <w:r>
-        <w:t xml:space="preserve"> dudara de que las relaciones debieran ser </w:t>
-      </w:r>
-      <w:proofErr w:type="spellStart"/>
-      <w:r>
-        <w:t>Many</w:t>
-      </w:r>
-      <w:proofErr w:type="spellEnd"/>
-      <w:r>
-        <w:t xml:space="preserve"> </w:t>
-      </w:r>
-      <w:proofErr w:type="spellStart"/>
-      <w:r>
-        <w:t>To</w:t>
-      </w:r>
-      <w:proofErr w:type="spellEnd"/>
-      <w:r>
-        <w:t xml:space="preserve"> </w:t>
-      </w:r>
-      <w:proofErr w:type="spellStart"/>
-      <w:r>
-        <w:t>One</w:t>
-      </w:r>
-      <w:proofErr w:type="spellEnd"/>
-      <w:r>
-        <w:t xml:space="preserve"> al ser muchas relaciones </w:t>
-      </w:r>
-      <w:r>
-        <w:t>al final se aclaró que si que deben de ser así.</w:t>
+        <w:t xml:space="preserve"> y el profesor lo había indicado en la lista de rangos de los distintos requisitos de información en la conversación que tambien aportare abajo.</w:t>
       </w:r>
     </w:p>
     <w:p>
@@ -2034,8 +1974,21 @@
         </w:numPr>
       </w:pPr>
       <w:r>
-        <w:t>Se deben incluir las relaciones con el resto de las entidades que especifica el requisito.</w:t>
-      </w:r>
+        <w:t xml:space="preserve">Se deben validar con un </w:t>
+      </w:r>
+      <w:proofErr w:type="spellStart"/>
+      <w:r>
+        <w:t>ValidNumber</w:t>
+      </w:r>
+      <w:proofErr w:type="spellEnd"/>
+      <w:r>
+        <w:t xml:space="preserve"> el rango de valores en el que está </w:t>
+      </w:r>
+      <w:proofErr w:type="spellStart"/>
+      <w:r>
+        <w:t>earnedPoints</w:t>
+      </w:r>
+      <w:proofErr w:type="spellEnd"/>
     </w:p>
     <w:p>
       <w:pPr>
@@ -2057,6 +2010,8 @@
         <w:rPr>
           <w:b/>
           <w:bCs/>
+          <w:i/>
+          <w:iCs/>
         </w:rPr>
       </w:pPr>
       <w:r>
@@ -2097,7 +2052,7 @@
           <w:i/>
           <w:iCs/>
         </w:rPr>
-        <w:t xml:space="preserve">En cuanto a las soluciones propuesta, en efecto, y como Ud. mismo indica, la primera de las alternativas es la más conveniente. La segunda solución podría provocar problemas de trazabilidad entre </w:t>
+        <w:t xml:space="preserve">Por lo tanto, nos encontramos ante lo que se suele denominar un "requisito inestable".  En estos casos, no podemos aportar una solución más allá de estar prevenidos para que cuando el cliente lo aclare podamos implementarlo lo mejor posible como parte del mantenimiento del proyecto. Como puede ver el análisis de los requisitos no tiene una única respuesta: a veces los requisitos se modifican para </w:t>
       </w:r>
       <w:proofErr w:type="spellStart"/>
       <w:r>
@@ -2105,7 +2060,7 @@
           <w:i/>
           <w:iCs/>
         </w:rPr>
-        <w:t>Legs</w:t>
+        <w:t>clarar</w:t>
       </w:r>
       <w:proofErr w:type="spellEnd"/>
       <w:r>
@@ -2113,92 +2068,99 @@
           <w:i/>
           <w:iCs/>
         </w:rPr>
-        <w:t xml:space="preserve"> y </w:t>
-      </w:r>
-      <w:proofErr w:type="spellStart"/>
+        <w:t>, a veces se corrigen errores, a veces se completan y a veces se detectan inestabilidades que obligan a retrasar un requisito hasta que el cliente lo pueda aclarar; y en ocasiones esa aclaración no se espera que llegue durante el desarrollo del proyecto, sino en su mantenimiento posterior, como es el caso</w:t>
+      </w:r>
       <w:r>
         <w:rPr>
           <w:i/>
           <w:iCs/>
         </w:rPr>
-        <w:t>Aircrafts</w:t>
-      </w:r>
-      <w:proofErr w:type="spellEnd"/>
-      <w:r>
-        <w:rPr>
+        <w:t>.</w:t>
+      </w:r>
+      <w:r>
+        <w:rPr>
+          <w:b/>
+          <w:bCs/>
           <w:i/>
           <w:iCs/>
         </w:rPr>
-        <w:t xml:space="preserve"> y </w:t>
-      </w:r>
-      <w:proofErr w:type="spellStart"/>
-      <w:r>
-        <w:rPr>
-          <w:i/>
-          <w:iCs/>
-        </w:rPr>
-        <w:t>Airports</w:t>
-      </w:r>
-      <w:proofErr w:type="spellEnd"/>
-      <w:r>
-        <w:rPr>
-          <w:i/>
-          <w:iCs/>
-        </w:rPr>
-        <w:t>.</w:t>
-      </w:r>
-      <w:r>
-        <w:rPr>
-          <w:b/>
-          <w:bCs/>
-          <w:i/>
-          <w:iCs/>
-        </w:rPr>
         <w:t>"</w:t>
       </w:r>
     </w:p>
     <w:p>
-      <w:r>
-        <w:rPr>
-          <w:b/>
-          <w:bCs/>
-        </w:rPr>
-        <w:t xml:space="preserve">Enlace de la discusión: </w:t>
-      </w:r>
       <w:hyperlink r:id="rId8" w:history="1">
         <w:r>
           <w:rPr>
-            <w:rStyle w:val="Hipervnculo"/>
+            <w:rStyle w:val="Hyperlink"/>
           </w:rPr>
-          <w:t>https://ev.us.es/webapps/discussionboard/do/message?action=list_messages&amp;course_id=_89154_1&amp;nav=discussion_board&amp;conf_id=_426211_1&amp;forum_id=_253522_1&amp;message_id=_459207_1</w:t>
+          <w:t>https://ev.us.es/webapps/discussionboard/do/message?action=list_messages&amp;course_id=_89154_1&amp;nav=discussion_board&amp;conf_id=_426211_1&amp;forum_id=_253522_1&amp;message_id=_461047_1</w:t>
         </w:r>
       </w:hyperlink>
     </w:p>
     <w:p>
       <w:pPr>
-        <w:pStyle w:val="Ttulo1"/>
-      </w:pPr>
-      <w:bookmarkStart w:id="8" w:name="_Toc192372108"/>
-      <w:r>
-        <w:lastRenderedPageBreak/>
+        <w:rPr>
+          <w:b/>
+          <w:bCs/>
+        </w:rPr>
+      </w:pPr>
+    </w:p>
+    <w:p>
+      <w:r>
+        <w:rPr>
+          <w:b/>
+          <w:bCs/>
+        </w:rPr>
+        <w:t>Enlace de la discusión</w:t>
+      </w:r>
+      <w:r>
+        <w:rPr>
+          <w:b/>
+          <w:bCs/>
+        </w:rPr>
+        <w:t xml:space="preserve"> donde se aporta el Excel donde se recomienda el uso del integer</w:t>
+      </w:r>
+      <w:r>
+        <w:rPr>
+          <w:b/>
+          <w:bCs/>
+        </w:rPr>
+        <w:t xml:space="preserve">: </w:t>
+      </w:r>
+    </w:p>
+    <w:p>
+      <w:hyperlink r:id="rId9" w:history="1">
+        <w:r>
+          <w:rPr>
+            <w:rStyle w:val="Hyperlink"/>
+          </w:rPr>
+          <w:t>https://ev.us.es/webapps/discussionboard/do/message?conf_id=_426211_1&amp;forum_id=_253522_1&amp;course_id=_89154_1&amp;action=list_messages&amp;nav=discussion_board&amp;message_id=_461165_1</w:t>
+        </w:r>
+      </w:hyperlink>
+    </w:p>
+    <w:p>
+      <w:r>
+        <w:br w:type="page"/>
+      </w:r>
+    </w:p>
+    <w:p/>
+    <w:p>
+      <w:pPr>
+        <w:pStyle w:val="Heading1"/>
+      </w:pPr>
+      <w:bookmarkStart w:id="7" w:name="_Toc190893154"/>
+      <w:bookmarkStart w:id="8" w:name="_Toc192672330"/>
+      <w:r>
         <w:t xml:space="preserve">Registro de Análisis para el Requisito </w:t>
       </w:r>
       <w:r>
-        <w:t>1</w:t>
-      </w:r>
-      <w:r>
-        <w:t xml:space="preserve"> de </w:t>
-      </w:r>
-      <w:r>
-        <w:t>Información</w:t>
-      </w:r>
+        <w:t>4</w:t>
+      </w:r>
+      <w:bookmarkEnd w:id="8"/>
       <w:r>
         <w:t xml:space="preserve"> </w:t>
       </w:r>
-      <w:r>
-        <w:t>(3 en general)</w:t>
-      </w:r>
-      <w:bookmarkEnd w:id="8"/>
+      <w:bookmarkEnd w:id="7"/>
     </w:p>
     <w:p>
       <w:pPr>
@@ -2221,21 +2183,148 @@
         <w:tabs>
           <w:tab w:val="clear" w:pos="360"/>
         </w:tabs>
+        <w:spacing w:before="120" w:after="120"/>
         <w:ind w:left="567" w:hanging="567"/>
         <w:rPr>
-          <w:lang w:val="en-GB"/>
-        </w:rPr>
-      </w:pPr>
-      <w:r>
-        <w:rPr>
-          <w:b/>
-          <w:bCs/>
-        </w:rPr>
-        <w:t>"</w:t>
-      </w:r>
-      <w:r>
-        <w:rPr>
-          <w:lang w:val="en-GB"/>
+          <w:lang w:val="en-US"/>
+        </w:rPr>
+      </w:pPr>
+      <w:bookmarkStart w:id="9" w:name="OLE_LINK1"/>
+      <w:r>
+        <w:rPr>
+          <w:lang w:val="en-US"/>
+        </w:rPr>
+        <w:t>“</w:t>
+      </w:r>
+      <w:r>
+        <w:rPr>
+          <w:lang w:val="en-US"/>
+        </w:rPr>
+        <w:t xml:space="preserve">A </w:t>
+      </w:r>
+      <w:r>
+        <w:rPr>
+          <w:b/>
+          <w:bCs/>
+          <w:lang w:val="en-US"/>
+        </w:rPr>
+        <w:t>booking</w:t>
+      </w:r>
+      <w:r>
+        <w:rPr>
+          <w:lang w:val="en-US"/>
+        </w:rPr>
+        <w:t xml:space="preserve"> is a reservation made by a </w:t>
+      </w:r>
+      <w:r>
+        <w:rPr>
+          <w:b/>
+          <w:bCs/>
+          <w:lang w:val="en-US"/>
+        </w:rPr>
+        <w:t>customer</w:t>
+      </w:r>
+      <w:r>
+        <w:rPr>
+          <w:lang w:val="en-US"/>
+        </w:rPr>
+        <w:t xml:space="preserve"> to purchase a </w:t>
+      </w:r>
+      <w:r>
+        <w:rPr>
+          <w:b/>
+          <w:bCs/>
+          <w:lang w:val="en-US"/>
+        </w:rPr>
+        <w:t>flight</w:t>
+      </w:r>
+      <w:r>
+        <w:rPr>
+          <w:lang w:val="en-US"/>
+        </w:rPr>
+        <w:t xml:space="preserve">, guaranteeing some seats on a specific itinerary and associating some </w:t>
+      </w:r>
+      <w:r>
+        <w:rPr>
+          <w:b/>
+          <w:bCs/>
+          <w:lang w:val="en-US"/>
+        </w:rPr>
+        <w:t>passengers</w:t>
+      </w:r>
+      <w:r>
+        <w:rPr>
+          <w:lang w:val="en-US"/>
+        </w:rPr>
+        <w:t xml:space="preserve">' details with the trip.  The system must manage the following information for each </w:t>
+      </w:r>
+      <w:r>
+        <w:rPr>
+          <w:b/>
+          <w:bCs/>
+          <w:lang w:val="en-US"/>
+        </w:rPr>
+        <w:t>booking</w:t>
+      </w:r>
+      <w:r>
+        <w:rPr>
+          <w:lang w:val="en-US"/>
+        </w:rPr>
+        <w:t xml:space="preserve">: a </w:t>
+      </w:r>
+      <w:r>
+        <w:rPr>
+          <w:b/>
+          <w:bCs/>
+          <w:lang w:val="en-US"/>
+        </w:rPr>
+        <w:t>locator code</w:t>
+      </w:r>
+      <w:r>
+        <w:rPr>
+          <w:lang w:val="en-US"/>
+        </w:rPr>
+        <w:t xml:space="preserve"> (unique, pattern "^[A-Z0-</w:t>
+      </w:r>
+      <w:proofErr w:type="gramStart"/>
+      <w:r>
+        <w:rPr>
+          <w:lang w:val="en-US"/>
+        </w:rPr>
+        <w:t>9]{</w:t>
+      </w:r>
+      <w:proofErr w:type="gramEnd"/>
+      <w:r>
+        <w:rPr>
+          <w:lang w:val="en-US"/>
+        </w:rPr>
+        <w:t xml:space="preserve">6,8}$"), a </w:t>
+      </w:r>
+      <w:r>
+        <w:rPr>
+          <w:b/>
+          <w:bCs/>
+          <w:lang w:val="en-US"/>
+        </w:rPr>
+        <w:t>purchase moment</w:t>
+      </w:r>
+      <w:r>
+        <w:rPr>
+          <w:lang w:val="en-US"/>
+        </w:rPr>
+        <w:t xml:space="preserve"> (in the past), a </w:t>
+      </w:r>
+      <w:r>
+        <w:rPr>
+          <w:b/>
+          <w:bCs/>
+          <w:lang w:val="en-US"/>
+        </w:rPr>
+        <w:t>travel</w:t>
+      </w:r>
+      <w:r>
+        <w:rPr>
+          <w:lang w:val="en-US"/>
         </w:rPr>
         <w:t xml:space="preserve"> </w:t>
       </w:r>
@@ -2243,111 +2332,64 @@
         <w:rPr>
           <w:b/>
           <w:bCs/>
-          <w:lang w:val="en-GB"/>
-        </w:rPr>
-        <w:t>Airline managers</w:t>
-      </w:r>
-      <w:r>
-        <w:rPr>
-          <w:lang w:val="en-GB"/>
-        </w:rPr>
-        <w:t xml:space="preserve"> are the people responsible for managing flights. The system must handle the following information about </w:t>
-      </w:r>
-      <w:r>
-        <w:rPr>
-          <w:b/>
-          <w:bCs/>
-          <w:lang w:val="en-GB"/>
-        </w:rPr>
-        <w:t>managers</w:t>
-      </w:r>
-      <w:r>
-        <w:rPr>
-          <w:lang w:val="en-GB"/>
-        </w:rPr>
-        <w:t xml:space="preserve">: an </w:t>
-      </w:r>
-      <w:r>
-        <w:rPr>
-          <w:b/>
-          <w:bCs/>
-          <w:lang w:val="en-GB"/>
-        </w:rPr>
-        <w:t>identifier number</w:t>
-      </w:r>
-      <w:r>
-        <w:rPr>
-          <w:lang w:val="en-GB"/>
-        </w:rPr>
-        <w:t xml:space="preserve"> (unique, pattern "^[A-Z]{2-3}\d{6}$", where the first two or three letters correspond to their initials), </w:t>
-      </w:r>
-      <w:r>
-        <w:rPr>
-          <w:b/>
-          <w:bCs/>
-          <w:lang w:val="en-GB"/>
-        </w:rPr>
-        <w:t>years of experience</w:t>
-      </w:r>
-      <w:r>
-        <w:rPr>
-          <w:lang w:val="en-GB"/>
-        </w:rPr>
-        <w:t xml:space="preserve"> in the airline, his or her </w:t>
-      </w:r>
-      <w:r>
-        <w:rPr>
-          <w:b/>
-          <w:bCs/>
-          <w:lang w:val="en-GB"/>
-        </w:rPr>
-        <w:t>date of birth</w:t>
-      </w:r>
-      <w:r>
-        <w:rPr>
-          <w:lang w:val="en-GB"/>
-        </w:rPr>
-        <w:t xml:space="preserve"> and an optional link to a </w:t>
-      </w:r>
-      <w:r>
-        <w:rPr>
-          <w:b/>
-          <w:bCs/>
-          <w:lang w:val="en-GB"/>
-        </w:rPr>
-        <w:t>picture</w:t>
-      </w:r>
-      <w:r>
-        <w:rPr>
-          <w:lang w:val="en-GB"/>
+          <w:lang w:val="en-US"/>
+        </w:rPr>
+        <w:t>class</w:t>
+      </w:r>
+      <w:r>
+        <w:rPr>
+          <w:lang w:val="en-US"/>
+        </w:rPr>
+        <w:t xml:space="preserve"> ("ECONOMY", BUSINESS"), and a </w:t>
+      </w:r>
+      <w:r>
+        <w:rPr>
+          <w:b/>
+          <w:bCs/>
+          <w:lang w:val="en-US"/>
+        </w:rPr>
+        <w:t>price</w:t>
+      </w:r>
+      <w:r>
+        <w:rPr>
+          <w:lang w:val="en-US"/>
+        </w:rPr>
+        <w:t xml:space="preserve">.  Optionally, the system should record the </w:t>
+      </w:r>
+      <w:r>
+        <w:rPr>
+          <w:b/>
+          <w:bCs/>
+          <w:lang w:val="en-US"/>
+        </w:rPr>
+        <w:t xml:space="preserve">last nibble </w:t>
+      </w:r>
+      <w:r>
+        <w:rPr>
+          <w:lang w:val="en-US"/>
+        </w:rPr>
+        <w:t>of the credit card used for payment.</w:t>
+      </w:r>
+      <w:r>
+        <w:rPr>
+          <w:lang w:val="en-US"/>
+        </w:rPr>
+        <w:t>”</w:t>
+      </w:r>
+      <w:r>
+        <w:rPr>
+          <w:highlight w:val="yellow"/>
+          <w:lang w:val="en-US"/>
         </w:rPr>
         <w:t xml:space="preserve"> </w:t>
       </w:r>
-      <w:r>
+      <w:bookmarkEnd w:id="9"/>
+    </w:p>
+    <w:p>
+      <w:pPr>
         <w:rPr>
           <w:lang w:val="en-US"/>
         </w:rPr>
-        <w:t>that must be stored somewhere else</w:t>
-      </w:r>
-      <w:r>
-        <w:rPr>
-          <w:lang w:val="en-GB"/>
-        </w:rPr>
-        <w:t>.</w:t>
-      </w:r>
-      <w:r>
-        <w:rPr>
-          <w:b/>
-          <w:bCs/>
-        </w:rPr>
-        <w:t>"</w:t>
-      </w:r>
-    </w:p>
-    <w:p>
-      <w:pPr>
-        <w:rPr>
-          <w:lang w:val="en-GB"/>
-        </w:rPr>
       </w:pPr>
     </w:p>
     <w:p>
@@ -2367,10 +2409,9 @@
     </w:p>
     <w:p>
       <w:pPr>
-        <w:pStyle w:val="Prrafodelista"/>
         <w:numPr>
           <w:ilvl w:val="0"/>
-          <w:numId w:val="5"/>
+          <w:numId w:val="1"/>
         </w:numPr>
         <w:rPr>
           <w:b/>
@@ -2382,35 +2423,39 @@
           <w:b/>
           <w:bCs/>
         </w:rPr>
-        <w:t>Validaci</w:t>
-      </w:r>
-      <w:r>
-        <w:rPr>
-          <w:b/>
-          <w:bCs/>
-        </w:rPr>
-        <w:t>ó</w:t>
-      </w:r>
-      <w:r>
-        <w:rPr>
-          <w:b/>
-          <w:bCs/>
-        </w:rPr>
-        <w:t>n</w:t>
-      </w:r>
-      <w:r>
-        <w:rPr>
-          <w:b/>
-          <w:bCs/>
-        </w:rPr>
-        <w:t xml:space="preserve"> del identificador</w:t>
-      </w:r>
-      <w:r>
-        <w:rPr>
-          <w:b/>
-          <w:bCs/>
-        </w:rPr>
-        <w:t>:</w:t>
+        <w:t xml:space="preserve">Validación del </w:t>
+      </w:r>
+      <w:proofErr w:type="spellStart"/>
+      <w:r>
+        <w:rPr>
+          <w:b/>
+          <w:bCs/>
+        </w:rPr>
+        <w:t>last</w:t>
+      </w:r>
+      <w:proofErr w:type="spellEnd"/>
+      <w:r>
+        <w:rPr>
+          <w:b/>
+          <w:bCs/>
+        </w:rPr>
+        <w:t xml:space="preserve"> </w:t>
+      </w:r>
+      <w:proofErr w:type="spellStart"/>
+      <w:r>
+        <w:rPr>
+          <w:b/>
+          <w:bCs/>
+        </w:rPr>
+        <w:t>nible</w:t>
+      </w:r>
+      <w:proofErr w:type="spellEnd"/>
+      <w:r>
+        <w:rPr>
+          <w:b/>
+          <w:bCs/>
+        </w:rPr>
+        <w:t xml:space="preserve"> y tipo de datos</w:t>
       </w:r>
     </w:p>
     <w:p>
@@ -2421,7 +2466,30 @@
         </w:numPr>
       </w:pPr>
       <w:r>
-        <w:t>No se especifica como debe ser el caso en que pueda haber hasta una tercera inicial.</w:t>
+        <w:t xml:space="preserve">Se detectó que no se especificaba el tipo de dato del atributo </w:t>
+      </w:r>
+      <w:proofErr w:type="spellStart"/>
+      <w:r>
+        <w:t>lastNibble</w:t>
+      </w:r>
+      <w:proofErr w:type="spellEnd"/>
+      <w:r>
+        <w:t xml:space="preserve"> en la entidad </w:t>
+      </w:r>
+      <w:proofErr w:type="spellStart"/>
+      <w:r>
+        <w:rPr>
+          <w:i/>
+          <w:iCs/>
+        </w:rPr>
+        <w:t>booking</w:t>
+      </w:r>
+      <w:proofErr w:type="spellEnd"/>
+      <w:r>
+        <w:t>, ni se establecían restricciones claras sobre su contenido. Únicamente se mencionaba que correspondía a los últimos 4 dígitos de la tarjeta de crédito</w:t>
+      </w:r>
+      <w:r>
+        <w:t>.</w:t>
       </w:r>
     </w:p>
     <w:p>
@@ -2441,10 +2509,24 @@
     </w:p>
     <w:p>
       <w:pPr>
-        <w:ind w:left="360"/>
-      </w:pPr>
-      <w:r>
-        <w:t>Se concluyó que la validación se daba por buena siempre y cuando las dos iniciales coincidieran con las 2 primeras letras del identificador.</w:t>
+        <w:numPr>
+          <w:ilvl w:val="0"/>
+          <w:numId w:val="2"/>
+        </w:numPr>
+      </w:pPr>
+      <w:r>
+        <w:t xml:space="preserve"> </w:t>
+      </w:r>
+      <w:r>
+        <w:t xml:space="preserve">Se concluyó que era necesario validar que el atributo </w:t>
+      </w:r>
+      <w:proofErr w:type="spellStart"/>
+      <w:r>
+        <w:t>lastNibble</w:t>
+      </w:r>
+      <w:proofErr w:type="spellEnd"/>
+      <w:r>
+        <w:t xml:space="preserve"> consistiera exactamente en 4 dígitos, garantizando así que se almacene la información requerida de forma correcta y segura.</w:t>
       </w:r>
     </w:p>
     <w:p>
@@ -2485,39 +2567,15 @@
         </w:numPr>
       </w:pPr>
       <w:r>
-        <w:t xml:space="preserve">Se deben validar con un </w:t>
+        <w:t xml:space="preserve">Para cumplir con este requisito, se decidió incorporar las validaciones pertinentes para el atributo </w:t>
       </w:r>
       <w:proofErr w:type="spellStart"/>
       <w:r>
-        <w:t>custom</w:t>
+        <w:t>lastNibble</w:t>
       </w:r>
       <w:proofErr w:type="spellEnd"/>
       <w:r>
-        <w:t xml:space="preserve"> </w:t>
-      </w:r>
-      <w:proofErr w:type="spellStart"/>
-      <w:r>
-        <w:t>validator</w:t>
-      </w:r>
-      <w:proofErr w:type="spellEnd"/>
-      <w:r>
-        <w:t xml:space="preserve"> la formación del </w:t>
-      </w:r>
-      <w:proofErr w:type="spellStart"/>
-      <w:r>
-        <w:t>identifier</w:t>
-      </w:r>
-      <w:proofErr w:type="spellEnd"/>
-      <w:r>
-        <w:t xml:space="preserve"> </w:t>
-      </w:r>
-      <w:proofErr w:type="spellStart"/>
-      <w:r>
-        <w:t>number</w:t>
-      </w:r>
-      <w:proofErr w:type="spellEnd"/>
-      <w:r>
-        <w:t xml:space="preserve"> para cumplir con el requisito de que se empiece por las iniciales del usuario.</w:t>
+        <w:t>. Esto implica que, en el modelo o DTO correspondiente, se debe aplicar una restricción (por ejemplo, mediante una expresión regular) que asegure que el valor introducido consista en 4 dígitos.</w:t>
       </w:r>
     </w:p>
     <w:p>
@@ -2580,22 +2638,71 @@
           <w:i/>
           <w:iCs/>
         </w:rPr>
-        <w:t>Si nos hablan de las primeras dos o tres, eso significa que son las dos primeras las que deben coincidir dado que la tercera es opcional; por lo tanto, sea cual sea la tercera letra la daremos por buena siempre y cuando las dos primeras coincidan</w:t>
-      </w:r>
+        <w:t>En relación con el segundo problema, el requisito establece que sólo hay que guardar el último grupo de dígitos (</w:t>
+      </w:r>
+      <w:proofErr w:type="spellStart"/>
       <w:r>
         <w:rPr>
           <w:i/>
           <w:iCs/>
         </w:rPr>
-        <w:t>.</w:t>
-      </w:r>
-      <w:r>
-        <w:rPr>
-          <w:b/>
-          <w:bCs/>
+        <w:t>nibble</w:t>
+      </w:r>
+      <w:proofErr w:type="spellEnd"/>
+      <w:r>
+        <w:rPr>
           <w:i/>
           <w:iCs/>
         </w:rPr>
+        <w:t xml:space="preserve">) de la tarjeta de crédito usada para realizar el pago.  Hasta donde alcanzo a entender no hay ninguna restricción específica sobre dichos dígitos; son tan sólo la última parte de la tarjeta de </w:t>
+      </w:r>
+      <w:r>
+        <w:rPr>
+          <w:i/>
+          <w:iCs/>
+        </w:rPr>
+        <w:lastRenderedPageBreak/>
+        <w:t xml:space="preserve">crédito.  Muchos clientes solicitan almacenar tan sólo ese </w:t>
+      </w:r>
+      <w:proofErr w:type="spellStart"/>
+      <w:r>
+        <w:rPr>
+          <w:i/>
+          <w:iCs/>
+        </w:rPr>
+        <w:t>nibble</w:t>
+      </w:r>
+      <w:proofErr w:type="spellEnd"/>
+      <w:r>
+        <w:rPr>
+          <w:i/>
+          <w:iCs/>
+        </w:rPr>
+        <w:t xml:space="preserve"> para tener una referencia sobre la tarjeta utilizada, pero no datos suficientes para que nadie pueda hacer un mal uso de esa información en caso de hacking, por </w:t>
+      </w:r>
+      <w:proofErr w:type="gramStart"/>
+      <w:r>
+        <w:rPr>
+          <w:i/>
+          <w:iCs/>
+        </w:rPr>
+        <w:t>ejemplo.</w:t>
+      </w:r>
+      <w:r>
+        <w:rPr>
+          <w:i/>
+          <w:iCs/>
+        </w:rPr>
+        <w:t>.</w:t>
+      </w:r>
+      <w:proofErr w:type="gramEnd"/>
+      <w:r>
+        <w:rPr>
+          <w:b/>
+          <w:bCs/>
+          <w:i/>
+          <w:iCs/>
+        </w:rPr>
         <w:t>"</w:t>
       </w:r>
     </w:p>
@@ -2607,14 +2714,24 @@
         </w:rPr>
         <w:t xml:space="preserve">Enlace de la discusión: </w:t>
       </w:r>
-    </w:p>
-    <w:p>
-      <w:hyperlink r:id="rId9" w:history="1">
+      <w:hyperlink r:id="rId10" w:history="1">
         <w:r>
           <w:rPr>
-            <w:rStyle w:val="Hipervnculo"/>
+            <w:rStyle w:val="Hyperlink"/>
           </w:rPr>
-          <w:t>https://ev.us.es/webapps/discussionboard/do/message?action=list_messages&amp;course_id=_89154_1&amp;nav=discussion_board&amp;conf_id=_426211_1&amp;forum_id=_253522_1&amp;message_id=_460881_1</w:t>
+          <w:t>https://ev.us.es/webapps/discuss</w:t>
+        </w:r>
+        <w:r>
+          <w:rPr>
+            <w:rStyle w:val="Hyperlink"/>
+          </w:rPr>
+          <w:t>i</w:t>
+        </w:r>
+        <w:r>
+          <w:rPr>
+            <w:rStyle w:val="Hyperlink"/>
+          </w:rPr>
+          <w:t>onboard/do/message?action=list_messages&amp;course_id=_89154_1&amp;nav=discussion_board&amp;conf_id=_426211_1&amp;forum_id=_253522_1&amp;message_id=_461406_1</w:t>
         </w:r>
       </w:hyperlink>
     </w:p>
@@ -2630,25 +2747,30 @@
     <w:p/>
     <w:p/>
     <w:p/>
-    <w:p/>
-    <w:p/>
-    <w:p>
-      <w:pPr>
-        <w:pStyle w:val="Ttulo1"/>
-      </w:pPr>
-      <w:bookmarkStart w:id="9" w:name="_Toc190893155"/>
-      <w:bookmarkStart w:id="10" w:name="_Toc192372109"/>
+    <w:p>
+      <w:r>
+        <w:br w:type="page"/>
+      </w:r>
+    </w:p>
+    <w:p/>
+    <w:p>
+      <w:pPr>
+        <w:pStyle w:val="Heading1"/>
+      </w:pPr>
+      <w:bookmarkStart w:id="10" w:name="_Toc190893155"/>
+      <w:bookmarkStart w:id="11" w:name="_Toc192672331"/>
       <w:r>
         <w:t>Conclusiones</w:t>
       </w:r>
-      <w:bookmarkEnd w:id="9"/>
       <w:bookmarkEnd w:id="10"/>
+      <w:bookmarkEnd w:id="11"/>
       <w:r>
         <w:t xml:space="preserve"> </w:t>
       </w:r>
     </w:p>
     <w:p>
       <w:pPr>
+        <w:jc w:val="both"/>
         <w:rPr>
           <w:u w:val="single"/>
         </w:rPr>
@@ -2702,73 +2824,68 @@
         <w:t>es</w:t>
       </w:r>
       <w:r>
-        <w:t xml:space="preserve">, las dudas relacionadas con el manejo de </w:t>
-      </w:r>
-      <w:r>
-        <w:t>las relaciones desde</w:t>
-      </w:r>
-      <w:r>
-        <w:t xml:space="preserve"> la </w:t>
-      </w:r>
-      <w:r>
-        <w:t>entidad</w:t>
-      </w:r>
-      <w:r>
-        <w:t xml:space="preserve"> de </w:t>
+        <w:t xml:space="preserve">, las dudas relacionadas con el </w:t>
+      </w:r>
+      <w:r>
+        <w:t xml:space="preserve">tipo de datos y validaciones del </w:t>
       </w:r>
       <w:proofErr w:type="spellStart"/>
       <w:r>
-        <w:t>leg</w:t>
+        <w:t>LastNibble</w:t>
       </w:r>
       <w:proofErr w:type="spellEnd"/>
       <w:r>
-        <w:t xml:space="preserve"> ha</w:t>
-      </w:r>
-      <w:r>
-        <w:t xml:space="preserve"> sido </w:t>
-      </w:r>
-      <w:r>
-        <w:t>aclarada</w:t>
-      </w:r>
-      <w:r>
-        <w:t xml:space="preserve"> y la de la validación del número identificador de los managers</w:t>
-      </w:r>
-      <w:r>
-        <w:t>.</w:t>
-      </w:r>
-    </w:p>
-    <w:p/>
-    <w:p/>
-    <w:p/>
-    <w:p/>
-    <w:p/>
-    <w:p/>
-    <w:p/>
-    <w:p/>
-    <w:p/>
-    <w:p/>
-    <w:p/>
-    <w:p/>
-    <w:p/>
-    <w:p/>
-    <w:p/>
-    <w:p/>
-    <w:p/>
-    <w:p/>
-    <w:p/>
-    <w:p/>
-    <w:p/>
-    <w:p>
-      <w:pPr>
-        <w:pStyle w:val="Ttulo1"/>
-      </w:pPr>
-      <w:bookmarkStart w:id="11" w:name="_Toc190893156"/>
-      <w:bookmarkStart w:id="12" w:name="_Toc192372110"/>
+        <w:t xml:space="preserve"> y </w:t>
+      </w:r>
+      <w:proofErr w:type="spellStart"/>
+      <w:r>
+        <w:t>EarnedPoints</w:t>
+      </w:r>
+      <w:proofErr w:type="spellEnd"/>
+      <w:r>
+        <w:t xml:space="preserve"> </w:t>
+      </w:r>
+      <w:r>
+        <w:t>han sido completamente</w:t>
+      </w:r>
+    </w:p>
+    <w:p/>
+    <w:p/>
+    <w:p/>
+    <w:p/>
+    <w:p/>
+    <w:p/>
+    <w:p/>
+    <w:p/>
+    <w:p/>
+    <w:p/>
+    <w:p/>
+    <w:p/>
+    <w:p/>
+    <w:p/>
+    <w:p/>
+    <w:p/>
+    <w:p/>
+    <w:p/>
+    <w:p/>
+    <w:p/>
+    <w:p>
+      <w:r>
+        <w:br w:type="page"/>
+      </w:r>
+    </w:p>
+    <w:p/>
+    <w:p>
+      <w:pPr>
+        <w:pStyle w:val="Heading1"/>
+      </w:pPr>
+      <w:bookmarkStart w:id="12" w:name="_Toc190893156"/>
+      <w:bookmarkStart w:id="13" w:name="_Toc192672332"/>
       <w:r>
         <w:t>Bibliografía</w:t>
       </w:r>
-      <w:bookmarkEnd w:id="11"/>
       <w:bookmarkEnd w:id="12"/>
+      <w:bookmarkEnd w:id="13"/>
     </w:p>
     <w:p>
       <w:r>
@@ -3854,11 +3971,11 @@
     <w:name w:val="Normal"/>
     <w:qFormat/>
   </w:style>
-  <w:style w:type="paragraph" w:styleId="Ttulo1">
+  <w:style w:type="paragraph" w:styleId="Heading1">
     <w:name w:val="heading 1"/>
     <w:basedOn w:val="Normal"/>
     <w:next w:val="Normal"/>
-    <w:link w:val="Ttulo1Car"/>
+    <w:link w:val="Heading1Char"/>
     <w:uiPriority w:val="9"/>
     <w:qFormat/>
     <w:rsid w:val="001851DA"/>
@@ -3875,11 +3992,11 @@
       <w:szCs w:val="40"/>
     </w:rPr>
   </w:style>
-  <w:style w:type="paragraph" w:styleId="Ttulo2">
+  <w:style w:type="paragraph" w:styleId="Heading2">
     <w:name w:val="heading 2"/>
     <w:basedOn w:val="Normal"/>
     <w:next w:val="Normal"/>
-    <w:link w:val="Ttulo2Car"/>
+    <w:link w:val="Heading2Char"/>
     <w:uiPriority w:val="9"/>
     <w:semiHidden/>
     <w:unhideWhenUsed/>
@@ -3898,11 +4015,11 @@
       <w:szCs w:val="32"/>
     </w:rPr>
   </w:style>
-  <w:style w:type="paragraph" w:styleId="Ttulo3">
+  <w:style w:type="paragraph" w:styleId="Heading3">
     <w:name w:val="heading 3"/>
     <w:basedOn w:val="Normal"/>
     <w:next w:val="Normal"/>
-    <w:link w:val="Ttulo3Car"/>
+    <w:link w:val="Heading3Char"/>
     <w:uiPriority w:val="9"/>
     <w:semiHidden/>
     <w:unhideWhenUsed/>
@@ -3921,11 +4038,11 @@
       <w:szCs w:val="28"/>
     </w:rPr>
   </w:style>
-  <w:style w:type="paragraph" w:styleId="Ttulo4">
+  <w:style w:type="paragraph" w:styleId="Heading4">
     <w:name w:val="heading 4"/>
     <w:basedOn w:val="Normal"/>
     <w:next w:val="Normal"/>
-    <w:link w:val="Ttulo4Car"/>
+    <w:link w:val="Heading4Char"/>
     <w:uiPriority w:val="9"/>
     <w:semiHidden/>
     <w:unhideWhenUsed/>
@@ -3944,11 +4061,11 @@
       <w:color w:val="0F4761" w:themeColor="accent1" w:themeShade="BF"/>
     </w:rPr>
   </w:style>
-  <w:style w:type="paragraph" w:styleId="Ttulo5">
+  <w:style w:type="paragraph" w:styleId="Heading5">
     <w:name w:val="heading 5"/>
     <w:basedOn w:val="Normal"/>
     <w:next w:val="Normal"/>
-    <w:link w:val="Ttulo5Car"/>
+    <w:link w:val="Heading5Char"/>
     <w:uiPriority w:val="9"/>
     <w:semiHidden/>
     <w:unhideWhenUsed/>
@@ -3965,11 +4082,11 @@
       <w:color w:val="0F4761" w:themeColor="accent1" w:themeShade="BF"/>
     </w:rPr>
   </w:style>
-  <w:style w:type="paragraph" w:styleId="Ttulo6">
+  <w:style w:type="paragraph" w:styleId="Heading6">
     <w:name w:val="heading 6"/>
     <w:basedOn w:val="Normal"/>
     <w:next w:val="Normal"/>
-    <w:link w:val="Ttulo6Car"/>
+    <w:link w:val="Heading6Char"/>
     <w:uiPriority w:val="9"/>
     <w:semiHidden/>
     <w:unhideWhenUsed/>
@@ -3988,11 +4105,11 @@
       <w:color w:val="595959" w:themeColor="text1" w:themeTint="A6"/>
     </w:rPr>
   </w:style>
-  <w:style w:type="paragraph" w:styleId="Ttulo7">
+  <w:style w:type="paragraph" w:styleId="Heading7">
     <w:name w:val="heading 7"/>
     <w:basedOn w:val="Normal"/>
     <w:next w:val="Normal"/>
-    <w:link w:val="Ttulo7Car"/>
+    <w:link w:val="Heading7Char"/>
     <w:uiPriority w:val="9"/>
     <w:semiHidden/>
     <w:unhideWhenUsed/>
@@ -4009,11 +4126,11 @@
       <w:color w:val="595959" w:themeColor="text1" w:themeTint="A6"/>
     </w:rPr>
   </w:style>
-  <w:style w:type="paragraph" w:styleId="Ttulo8">
+  <w:style w:type="paragraph" w:styleId="Heading8">
     <w:name w:val="heading 8"/>
     <w:basedOn w:val="Normal"/>
     <w:next w:val="Normal"/>
-    <w:link w:val="Ttulo8Car"/>
+    <w:link w:val="Heading8Char"/>
     <w:uiPriority w:val="9"/>
     <w:semiHidden/>
     <w:unhideWhenUsed/>
@@ -4032,11 +4149,11 @@
       <w:color w:val="272727" w:themeColor="text1" w:themeTint="D8"/>
     </w:rPr>
   </w:style>
-  <w:style w:type="paragraph" w:styleId="Ttulo9">
+  <w:style w:type="paragraph" w:styleId="Heading9">
     <w:name w:val="heading 9"/>
     <w:basedOn w:val="Normal"/>
     <w:next w:val="Normal"/>
-    <w:link w:val="Ttulo9Car"/>
+    <w:link w:val="Heading9Char"/>
     <w:uiPriority w:val="9"/>
     <w:semiHidden/>
     <w:unhideWhenUsed/>
@@ -4053,13 +4170,12 @@
       <w:color w:val="272727" w:themeColor="text1" w:themeTint="D8"/>
     </w:rPr>
   </w:style>
-  <w:style w:type="character" w:default="1" w:styleId="Fuentedeprrafopredeter">
+  <w:style w:type="character" w:default="1" w:styleId="DefaultParagraphFont">
     <w:name w:val="Default Paragraph Font"/>
     <w:uiPriority w:val="1"/>
-    <w:semiHidden/>
     <w:unhideWhenUsed/>
   </w:style>
-  <w:style w:type="table" w:default="1" w:styleId="Tablanormal">
+  <w:style w:type="table" w:default="1" w:styleId="TableNormal">
     <w:name w:val="Normal Table"/>
     <w:uiPriority w:val="99"/>
     <w:semiHidden/>
@@ -4074,16 +4190,16 @@
       </w:tblCellMar>
     </w:tblPr>
   </w:style>
-  <w:style w:type="numbering" w:default="1" w:styleId="Sinlista">
+  <w:style w:type="numbering" w:default="1" w:styleId="NoList">
     <w:name w:val="No List"/>
     <w:uiPriority w:val="99"/>
     <w:semiHidden/>
     <w:unhideWhenUsed/>
   </w:style>
-  <w:style w:type="character" w:customStyle="1" w:styleId="Ttulo1Car">
-    <w:name w:val="Título 1 Car"/>
-    <w:basedOn w:val="Fuentedeprrafopredeter"/>
-    <w:link w:val="Ttulo1"/>
+  <w:style w:type="character" w:customStyle="1" w:styleId="Heading1Char">
+    <w:name w:val="Heading 1 Char"/>
+    <w:basedOn w:val="DefaultParagraphFont"/>
+    <w:link w:val="Heading1"/>
     <w:uiPriority w:val="9"/>
     <w:rsid w:val="001851DA"/>
     <w:rPr>
@@ -4093,10 +4209,10 @@
       <w:szCs w:val="40"/>
     </w:rPr>
   </w:style>
-  <w:style w:type="character" w:customStyle="1" w:styleId="Ttulo2Car">
-    <w:name w:val="Título 2 Car"/>
-    <w:basedOn w:val="Fuentedeprrafopredeter"/>
-    <w:link w:val="Ttulo2"/>
+  <w:style w:type="character" w:customStyle="1" w:styleId="Heading2Char">
+    <w:name w:val="Heading 2 Char"/>
+    <w:basedOn w:val="DefaultParagraphFont"/>
+    <w:link w:val="Heading2"/>
     <w:uiPriority w:val="9"/>
     <w:semiHidden/>
     <w:rsid w:val="001851DA"/>
@@ -4107,10 +4223,10 @@
       <w:szCs w:val="32"/>
     </w:rPr>
   </w:style>
-  <w:style w:type="character" w:customStyle="1" w:styleId="Ttulo3Car">
-    <w:name w:val="Título 3 Car"/>
-    <w:basedOn w:val="Fuentedeprrafopredeter"/>
-    <w:link w:val="Ttulo3"/>
+  <w:style w:type="character" w:customStyle="1" w:styleId="Heading3Char">
+    <w:name w:val="Heading 3 Char"/>
+    <w:basedOn w:val="DefaultParagraphFont"/>
+    <w:link w:val="Heading3"/>
     <w:uiPriority w:val="9"/>
     <w:semiHidden/>
     <w:rsid w:val="001851DA"/>
@@ -4121,10 +4237,10 @@
       <w:szCs w:val="28"/>
     </w:rPr>
   </w:style>
-  <w:style w:type="character" w:customStyle="1" w:styleId="Ttulo4Car">
-    <w:name w:val="Título 4 Car"/>
-    <w:basedOn w:val="Fuentedeprrafopredeter"/>
-    <w:link w:val="Ttulo4"/>
+  <w:style w:type="character" w:customStyle="1" w:styleId="Heading4Char">
+    <w:name w:val="Heading 4 Char"/>
+    <w:basedOn w:val="DefaultParagraphFont"/>
+    <w:link w:val="Heading4"/>
     <w:uiPriority w:val="9"/>
     <w:semiHidden/>
     <w:rsid w:val="001851DA"/>
@@ -4135,10 +4251,10 @@
       <w:color w:val="0F4761" w:themeColor="accent1" w:themeShade="BF"/>
     </w:rPr>
   </w:style>
-  <w:style w:type="character" w:customStyle="1" w:styleId="Ttulo5Car">
-    <w:name w:val="Título 5 Car"/>
-    <w:basedOn w:val="Fuentedeprrafopredeter"/>
-    <w:link w:val="Ttulo5"/>
+  <w:style w:type="character" w:customStyle="1" w:styleId="Heading5Char">
+    <w:name w:val="Heading 5 Char"/>
+    <w:basedOn w:val="DefaultParagraphFont"/>
+    <w:link w:val="Heading5"/>
     <w:uiPriority w:val="9"/>
     <w:semiHidden/>
     <w:rsid w:val="001851DA"/>
@@ -4147,10 +4263,10 @@
       <w:color w:val="0F4761" w:themeColor="accent1" w:themeShade="BF"/>
     </w:rPr>
   </w:style>
-  <w:style w:type="character" w:customStyle="1" w:styleId="Ttulo6Car">
-    <w:name w:val="Título 6 Car"/>
-    <w:basedOn w:val="Fuentedeprrafopredeter"/>
-    <w:link w:val="Ttulo6"/>
+  <w:style w:type="character" w:customStyle="1" w:styleId="Heading6Char">
+    <w:name w:val="Heading 6 Char"/>
+    <w:basedOn w:val="DefaultParagraphFont"/>
+    <w:link w:val="Heading6"/>
     <w:uiPriority w:val="9"/>
     <w:semiHidden/>
     <w:rsid w:val="001851DA"/>
@@ -4161,10 +4277,10 @@
       <w:color w:val="595959" w:themeColor="text1" w:themeTint="A6"/>
     </w:rPr>
   </w:style>
-  <w:style w:type="character" w:customStyle="1" w:styleId="Ttulo7Car">
-    <w:name w:val="Título 7 Car"/>
-    <w:basedOn w:val="Fuentedeprrafopredeter"/>
-    <w:link w:val="Ttulo7"/>
+  <w:style w:type="character" w:customStyle="1" w:styleId="Heading7Char">
+    <w:name w:val="Heading 7 Char"/>
+    <w:basedOn w:val="DefaultParagraphFont"/>
+    <w:link w:val="Heading7"/>
     <w:uiPriority w:val="9"/>
     <w:semiHidden/>
     <w:rsid w:val="001851DA"/>
@@ -4173,10 +4289,10 @@
       <w:color w:val="595959" w:themeColor="text1" w:themeTint="A6"/>
     </w:rPr>
   </w:style>
-  <w:style w:type="character" w:customStyle="1" w:styleId="Ttulo8Car">
-    <w:name w:val="Título 8 Car"/>
-    <w:basedOn w:val="Fuentedeprrafopredeter"/>
-    <w:link w:val="Ttulo8"/>
+  <w:style w:type="character" w:customStyle="1" w:styleId="Heading8Char">
+    <w:name w:val="Heading 8 Char"/>
+    <w:basedOn w:val="DefaultParagraphFont"/>
+    <w:link w:val="Heading8"/>
     <w:uiPriority w:val="9"/>
     <w:semiHidden/>
     <w:rsid w:val="001851DA"/>
@@ -4187,10 +4303,10 @@
       <w:color w:val="272727" w:themeColor="text1" w:themeTint="D8"/>
     </w:rPr>
   </w:style>
-  <w:style w:type="character" w:customStyle="1" w:styleId="Ttulo9Car">
-    <w:name w:val="Título 9 Car"/>
-    <w:basedOn w:val="Fuentedeprrafopredeter"/>
-    <w:link w:val="Ttulo9"/>
+  <w:style w:type="character" w:customStyle="1" w:styleId="Heading9Char">
+    <w:name w:val="Heading 9 Char"/>
+    <w:basedOn w:val="DefaultParagraphFont"/>
+    <w:link w:val="Heading9"/>
     <w:uiPriority w:val="9"/>
     <w:semiHidden/>
     <w:rsid w:val="001851DA"/>
@@ -4199,11 +4315,11 @@
       <w:color w:val="272727" w:themeColor="text1" w:themeTint="D8"/>
     </w:rPr>
   </w:style>
-  <w:style w:type="paragraph" w:styleId="Ttulo">
+  <w:style w:type="paragraph" w:styleId="Title">
     <w:name w:val="Title"/>
     <w:basedOn w:val="Normal"/>
     <w:next w:val="Normal"/>
-    <w:link w:val="TtuloCar"/>
+    <w:link w:val="TitleChar"/>
     <w:uiPriority w:val="10"/>
     <w:qFormat/>
     <w:rsid w:val="001851DA"/>
@@ -4219,10 +4335,10 @@
       <w:szCs w:val="56"/>
     </w:rPr>
   </w:style>
-  <w:style w:type="character" w:customStyle="1" w:styleId="TtuloCar">
-    <w:name w:val="Título Car"/>
-    <w:basedOn w:val="Fuentedeprrafopredeter"/>
-    <w:link w:val="Ttulo"/>
+  <w:style w:type="character" w:customStyle="1" w:styleId="TitleChar">
+    <w:name w:val="Title Char"/>
+    <w:basedOn w:val="DefaultParagraphFont"/>
+    <w:link w:val="Title"/>
     <w:uiPriority w:val="10"/>
     <w:rsid w:val="001851DA"/>
     <w:rPr>
@@ -4233,11 +4349,11 @@
       <w:szCs w:val="56"/>
     </w:rPr>
   </w:style>
-  <w:style w:type="paragraph" w:styleId="Subttulo">
+  <w:style w:type="paragraph" w:styleId="Subtitle">
     <w:name w:val="Subtitle"/>
     <w:basedOn w:val="Normal"/>
     <w:next w:val="Normal"/>
-    <w:link w:val="SubttuloCar"/>
+    <w:link w:val="SubtitleChar"/>
     <w:uiPriority w:val="11"/>
     <w:qFormat/>
     <w:rsid w:val="001851DA"/>
@@ -4254,10 +4370,10 @@
       <w:szCs w:val="28"/>
     </w:rPr>
   </w:style>
-  <w:style w:type="character" w:customStyle="1" w:styleId="SubttuloCar">
-    <w:name w:val="Subtítulo Car"/>
-    <w:basedOn w:val="Fuentedeprrafopredeter"/>
-    <w:link w:val="Subttulo"/>
+  <w:style w:type="character" w:customStyle="1" w:styleId="SubtitleChar">
+    <w:name w:val="Subtitle Char"/>
+    <w:basedOn w:val="DefaultParagraphFont"/>
+    <w:link w:val="Subtitle"/>
     <w:uiPriority w:val="11"/>
     <w:rsid w:val="001851DA"/>
     <w:rPr>
@@ -4268,11 +4384,11 @@
       <w:szCs w:val="28"/>
     </w:rPr>
   </w:style>
-  <w:style w:type="paragraph" w:styleId="Cita">
+  <w:style w:type="paragraph" w:styleId="Quote">
     <w:name w:val="Quote"/>
     <w:basedOn w:val="Normal"/>
     <w:next w:val="Normal"/>
-    <w:link w:val="CitaCar"/>
+    <w:link w:val="QuoteChar"/>
     <w:uiPriority w:val="29"/>
     <w:qFormat/>
     <w:rsid w:val="001851DA"/>
@@ -4286,10 +4402,10 @@
       <w:color w:val="404040" w:themeColor="text1" w:themeTint="BF"/>
     </w:rPr>
   </w:style>
-  <w:style w:type="character" w:customStyle="1" w:styleId="CitaCar">
-    <w:name w:val="Cita Car"/>
-    <w:basedOn w:val="Fuentedeprrafopredeter"/>
-    <w:link w:val="Cita"/>
+  <w:style w:type="character" w:customStyle="1" w:styleId="QuoteChar">
+    <w:name w:val="Quote Char"/>
+    <w:basedOn w:val="DefaultParagraphFont"/>
+    <w:link w:val="Quote"/>
     <w:uiPriority w:val="29"/>
     <w:rsid w:val="001851DA"/>
     <w:rPr>
@@ -4298,7 +4414,7 @@
       <w:color w:val="404040" w:themeColor="text1" w:themeTint="BF"/>
     </w:rPr>
   </w:style>
-  <w:style w:type="paragraph" w:styleId="Prrafodelista">
+  <w:style w:type="paragraph" w:styleId="ListParagraph">
     <w:name w:val="List Paragraph"/>
     <w:basedOn w:val="Normal"/>
     <w:uiPriority w:val="34"/>
@@ -4309,9 +4425,9 @@
       <w:contextualSpacing/>
     </w:pPr>
   </w:style>
-  <w:style w:type="character" w:styleId="nfasisintenso">
+  <w:style w:type="character" w:styleId="IntenseEmphasis">
     <w:name w:val="Intense Emphasis"/>
-    <w:basedOn w:val="Fuentedeprrafopredeter"/>
+    <w:basedOn w:val="DefaultParagraphFont"/>
     <w:uiPriority w:val="21"/>
     <w:qFormat/>
     <w:rsid w:val="001851DA"/>
@@ -4321,11 +4437,11 @@
       <w:color w:val="0F4761" w:themeColor="accent1" w:themeShade="BF"/>
     </w:rPr>
   </w:style>
-  <w:style w:type="paragraph" w:styleId="Citadestacada">
+  <w:style w:type="paragraph" w:styleId="IntenseQuote">
     <w:name w:val="Intense Quote"/>
     <w:basedOn w:val="Normal"/>
     <w:next w:val="Normal"/>
-    <w:link w:val="CitadestacadaCar"/>
+    <w:link w:val="IntenseQuoteChar"/>
     <w:uiPriority w:val="30"/>
     <w:qFormat/>
     <w:rsid w:val="001851DA"/>
@@ -4344,10 +4460,10 @@
       <w:color w:val="0F4761" w:themeColor="accent1" w:themeShade="BF"/>
     </w:rPr>
   </w:style>
-  <w:style w:type="character" w:customStyle="1" w:styleId="CitadestacadaCar">
-    <w:name w:val="Cita destacada Car"/>
-    <w:basedOn w:val="Fuentedeprrafopredeter"/>
-    <w:link w:val="Citadestacada"/>
+  <w:style w:type="character" w:customStyle="1" w:styleId="IntenseQuoteChar">
+    <w:name w:val="Intense Quote Char"/>
+    <w:basedOn w:val="DefaultParagraphFont"/>
+    <w:link w:val="IntenseQuote"/>
     <w:uiPriority w:val="30"/>
     <w:rsid w:val="001851DA"/>
     <w:rPr>
@@ -4356,9 +4472,9 @@
       <w:color w:val="0F4761" w:themeColor="accent1" w:themeShade="BF"/>
     </w:rPr>
   </w:style>
-  <w:style w:type="character" w:styleId="Referenciaintensa">
+  <w:style w:type="character" w:styleId="IntenseReference">
     <w:name w:val="Intense Reference"/>
-    <w:basedOn w:val="Fuentedeprrafopredeter"/>
+    <w:basedOn w:val="DefaultParagraphFont"/>
     <w:uiPriority w:val="32"/>
     <w:qFormat/>
     <w:rsid w:val="001851DA"/>
@@ -4370,9 +4486,9 @@
       <w:spacing w:val="5"/>
     </w:rPr>
   </w:style>
-  <w:style w:type="character" w:styleId="Hipervnculo">
+  <w:style w:type="character" w:styleId="Hyperlink">
     <w:name w:val="Hyperlink"/>
-    <w:basedOn w:val="Fuentedeprrafopredeter"/>
+    <w:basedOn w:val="DefaultParagraphFont"/>
     <w:uiPriority w:val="99"/>
     <w:unhideWhenUsed/>
     <w:rsid w:val="007D6A68"/>
@@ -4381,9 +4497,9 @@
       <w:u w:val="single"/>
     </w:rPr>
   </w:style>
-  <w:style w:type="character" w:styleId="Mencinsinresolver">
+  <w:style w:type="character" w:styleId="UnresolvedMention">
     <w:name w:val="Unresolved Mention"/>
-    <w:basedOn w:val="Fuentedeprrafopredeter"/>
+    <w:basedOn w:val="DefaultParagraphFont"/>
     <w:uiPriority w:val="99"/>
     <w:semiHidden/>
     <w:unhideWhenUsed/>
@@ -4393,9 +4509,9 @@
       <w:shd w:val="clear" w:color="auto" w:fill="E1DFDD"/>
     </w:rPr>
   </w:style>
-  <w:style w:type="character" w:styleId="Hipervnculovisitado">
+  <w:style w:type="character" w:styleId="FollowedHyperlink">
     <w:name w:val="FollowedHyperlink"/>
-    <w:basedOn w:val="Fuentedeprrafopredeter"/>
+    <w:basedOn w:val="DefaultParagraphFont"/>
     <w:uiPriority w:val="99"/>
     <w:semiHidden/>
     <w:unhideWhenUsed/>
@@ -4407,7 +4523,7 @@
   </w:style>
   <w:style w:type="paragraph" w:customStyle="1" w:styleId="Requirement-Header">
     <w:name w:val="Requirement - Header"/>
-    <w:basedOn w:val="Lista"/>
+    <w:basedOn w:val="List"/>
     <w:next w:val="Normal"/>
     <w:qFormat/>
     <w:rsid w:val="00C16920"/>
@@ -4422,7 +4538,7 @@
       <w:jc w:val="both"/>
     </w:pPr>
   </w:style>
-  <w:style w:type="paragraph" w:styleId="Lista">
+  <w:style w:type="paragraph" w:styleId="List">
     <w:name w:val="List"/>
     <w:basedOn w:val="Normal"/>
     <w:uiPriority w:val="99"/>
@@ -4434,9 +4550,9 @@
       <w:contextualSpacing/>
     </w:pPr>
   </w:style>
-  <w:style w:type="paragraph" w:styleId="TtuloTDC">
+  <w:style w:type="paragraph" w:styleId="TOCHeading">
     <w:name w:val="TOC Heading"/>
-    <w:basedOn w:val="Ttulo1"/>
+    <w:basedOn w:val="Heading1"/>
     <w:next w:val="Normal"/>
     <w:uiPriority w:val="39"/>
     <w:unhideWhenUsed/>
@@ -4454,7 +4570,7 @@
       <w14:ligatures w14:val="none"/>
     </w:rPr>
   </w:style>
-  <w:style w:type="paragraph" w:styleId="TDC1">
+  <w:style w:type="paragraph" w:styleId="TOC1">
     <w:name w:val="toc 1"/>
     <w:basedOn w:val="Normal"/>
     <w:next w:val="Normal"/>

</xml_diff>